<commit_message>
updated mizzou syllabus statements
</commit_message>
<xml_diff>
--- a/Syllabus_Ripley_3020.docx
+++ b/Syllabus_Ripley_3020.docx
@@ -1262,6 +1262,369 @@
     </w:p>
     <w:p>
       <w:pPr>
+        <w:pStyle w:val="Heading2"/>
+        <w:shd w:val="clear" w:color="auto" w:fill="FFFFFF"/>
+        <w:spacing w:before="0" w:beforeAutospacing="0" w:after="0" w:afterAutospacing="0"/>
+        <w:jc w:val="center"/>
+        <w:rPr>
+          <w:color w:val="000000" w:themeColor="text1"/>
+          <w:sz w:val="24"/>
+          <w:szCs w:val="24"/>
+        </w:rPr>
+      </w:pPr>
+      <w:r>
+        <w:rPr>
+          <w:color w:val="000000" w:themeColor="text1"/>
+          <w:sz w:val="24"/>
+          <w:szCs w:val="24"/>
+        </w:rPr>
+        <w:lastRenderedPageBreak/>
+        <w:t>Decreasing the Risk of COVID-19 in Classrooms and Labs</w:t>
+      </w:r>
+    </w:p>
+    <w:p>
+      <w:pPr>
+        <w:pStyle w:val="NormalWeb"/>
+        <w:shd w:val="clear" w:color="auto" w:fill="FFFFFF"/>
+        <w:spacing w:before="0" w:beforeAutospacing="0" w:after="240" w:afterAutospacing="0"/>
+        <w:rPr>
+          <w:color w:val="000000" w:themeColor="text1"/>
+        </w:rPr>
+      </w:pPr>
+      <w:r>
+        <w:rPr>
+          <w:color w:val="000000" w:themeColor="text1"/>
+        </w:rPr>
+        <w:t>MU cares about the health and safety of its students, faculty, and staff. To provide safe, high-quality education amid COVID-19, we will follow several specific campus policies in accordance with the advice of the Center for Disease Control and Boone County health authorities. This statement will be updated as information changes.</w:t>
+      </w:r>
+    </w:p>
+    <w:p>
+      <w:pPr>
+        <w:pStyle w:val="NormalWeb"/>
+        <w:shd w:val="clear" w:color="auto" w:fill="FFFFFF"/>
+        <w:spacing w:before="0" w:beforeAutospacing="0" w:after="0" w:afterAutospacing="0"/>
+        <w:rPr>
+          <w:color w:val="000000" w:themeColor="text1"/>
+        </w:rPr>
+      </w:pPr>
+      <w:r>
+        <w:rPr>
+          <w:rStyle w:val="Strong"/>
+          <w:color w:val="000000" w:themeColor="text1"/>
+        </w:rPr>
+        <w:t>• If you are experiencing any COVID-related symptoms,</w:t>
+      </w:r>
+      <w:r>
+        <w:rPr>
+          <w:color w:val="000000" w:themeColor="text1"/>
+        </w:rPr>
+        <w:t> or are otherwise feeling unwell, do not attend in-person classes and contact your health care provider and/or student health immediately. COVID symptoms include: fever greater than 100.4 or chills; cough, shortness of breath or difficulty breathing; fatigue; unexplained muscle or body aches; headache; new loss of taste or smell; sore throat; congestion or runny nose; nausea or vomiting; diarrhea.</w:t>
+      </w:r>
+      <w:r>
+        <w:rPr>
+          <w:color w:val="000000" w:themeColor="text1"/>
+        </w:rPr>
+        <w:br/>
+        <w:t>• We will all wear</w:t>
+      </w:r>
+      <w:r>
+        <w:rPr>
+          <w:rStyle w:val="Strong"/>
+          <w:color w:val="000000" w:themeColor="text1"/>
+        </w:rPr>
+        <w:t> face coverings while in the classroom</w:t>
+      </w:r>
+      <w:r>
+        <w:rPr>
+          <w:color w:val="000000" w:themeColor="text1"/>
+        </w:rPr>
+        <w:t>, unless you have a documented exemption due to a disability or medical condition.</w:t>
+      </w:r>
+      <w:r>
+        <w:rPr>
+          <w:color w:val="000000" w:themeColor="text1"/>
+        </w:rPr>
+        <w:br/>
+        <w:t>• We will maintain a </w:t>
+      </w:r>
+      <w:r>
+        <w:rPr>
+          <w:rStyle w:val="Strong"/>
+          <w:color w:val="000000" w:themeColor="text1"/>
+        </w:rPr>
+        <w:t>6-foot distance from each other at all times</w:t>
+      </w:r>
+      <w:r>
+        <w:rPr>
+          <w:color w:val="000000" w:themeColor="text1"/>
+        </w:rPr>
+        <w:t> (except in specific lab/studio courses with other specific guidelines for social distancing).</w:t>
+      </w:r>
+      <w:r>
+        <w:rPr>
+          <w:color w:val="000000" w:themeColor="text1"/>
+        </w:rPr>
+        <w:br/>
+        <w:t>• We will enter the classroom and</w:t>
+      </w:r>
+      <w:r>
+        <w:rPr>
+          <w:rStyle w:val="Strong"/>
+          <w:color w:val="000000" w:themeColor="text1"/>
+        </w:rPr>
+        <w:t> fill the room starting at the front, filing all the way across a row</w:t>
+      </w:r>
+      <w:r>
+        <w:rPr>
+          <w:color w:val="000000" w:themeColor="text1"/>
+        </w:rPr>
+        <w:t>. When class ends, we will exit the row nearest to the door first; the instructor or TA will give the signal for the next row to exit, in the same manner.</w:t>
+      </w:r>
+      <w:r>
+        <w:rPr>
+          <w:color w:val="000000" w:themeColor="text1"/>
+        </w:rPr>
+        <w:br/>
+        <w:t>• In any small section or lab class that requires them, </w:t>
+      </w:r>
+      <w:r>
+        <w:rPr>
+          <w:rStyle w:val="Strong"/>
+          <w:color w:val="000000" w:themeColor="text1"/>
+        </w:rPr>
+        <w:t>additional measures will be listed in the syllabus and be mandatory for class participation</w:t>
+      </w:r>
+      <w:r>
+        <w:rPr>
+          <w:color w:val="000000" w:themeColor="text1"/>
+        </w:rPr>
+        <w:t>.</w:t>
+      </w:r>
+      <w:r>
+        <w:rPr>
+          <w:color w:val="000000" w:themeColor="text1"/>
+        </w:rPr>
+        <w:br/>
+        <w:t>• Online office hours will be available for all students.</w:t>
+      </w:r>
+    </w:p>
+    <w:p>
+      <w:pPr>
+        <w:pStyle w:val="NormalWeb"/>
+        <w:shd w:val="clear" w:color="auto" w:fill="FFFFFF"/>
+        <w:spacing w:before="0" w:beforeAutospacing="0" w:after="240" w:afterAutospacing="0"/>
+        <w:rPr>
+          <w:color w:val="000000" w:themeColor="text1"/>
+        </w:rPr>
+      </w:pPr>
+      <w:r>
+        <w:rPr>
+          <w:color w:val="000000" w:themeColor="text1"/>
+        </w:rPr>
+        <w:t>•This course may be recorded for the sole purpose of sharing the recording with students who can’t attend class. The instructor will take care not to disclose personally identifiable information from the student education records during the recorded lesson.</w:t>
+      </w:r>
+    </w:p>
+    <w:p>
+      <w:pPr>
+        <w:pStyle w:val="NormalWeb"/>
+        <w:shd w:val="clear" w:color="auto" w:fill="FFFFFF"/>
+        <w:spacing w:before="0" w:beforeAutospacing="0" w:after="240" w:afterAutospacing="0"/>
+        <w:rPr>
+          <w:color w:val="000000" w:themeColor="text1"/>
+        </w:rPr>
+      </w:pPr>
+      <w:r>
+        <w:rPr>
+          <w:color w:val="000000" w:themeColor="text1"/>
+        </w:rPr>
+        <w:t>Compliance with these guidelines is required for all; anyone who fails to comply will be subject to the </w:t>
+      </w:r>
+      <w:hyperlink r:id="rId10" w:history="1">
+        <w:r>
+          <w:rPr>
+            <w:rStyle w:val="Hyperlink"/>
+            <w:color w:val="000000" w:themeColor="text1"/>
+          </w:rPr>
+          <w:t>accountability process</w:t>
+        </w:r>
+      </w:hyperlink>
+      <w:r>
+        <w:rPr>
+          <w:color w:val="000000" w:themeColor="text1"/>
+        </w:rPr>
+        <w:t>, as stated in the University’s </w:t>
+      </w:r>
+      <w:hyperlink r:id="rId11" w:history="1">
+        <w:r>
+          <w:rPr>
+            <w:rStyle w:val="Hyperlink"/>
+            <w:color w:val="000000" w:themeColor="text1"/>
+          </w:rPr>
+          <w:t>Collected Rules and Regulations</w:t>
+        </w:r>
+      </w:hyperlink>
+      <w:r>
+        <w:rPr>
+          <w:color w:val="000000" w:themeColor="text1"/>
+        </w:rPr>
+        <w:t>, Chapter 200 Student Code of Conduct.</w:t>
+      </w:r>
+    </w:p>
+    <w:p>
+      <w:pPr>
+        <w:pStyle w:val="NormalWeb"/>
+        <w:shd w:val="clear" w:color="auto" w:fill="FFFFFF"/>
+        <w:spacing w:before="0" w:beforeAutospacing="0" w:after="240" w:afterAutospacing="0"/>
+        <w:rPr>
+          <w:color w:val="000000" w:themeColor="text1"/>
+        </w:rPr>
+      </w:pPr>
+      <w:r>
+        <w:rPr>
+          <w:color w:val="000000" w:themeColor="text1"/>
+        </w:rPr>
+        <w:t>If an instructor has concerns about how a student is following COVID-19 policies and protocols, please report those concerns to the Office of the Dean of Students. You can fill out a COVID Safety Measures Reporting Form here: </w:t>
+      </w:r>
+      <w:hyperlink r:id="rId12" w:history="1">
+        <w:r>
+          <w:rPr>
+            <w:rStyle w:val="Hyperlink"/>
+            <w:color w:val="000000" w:themeColor="text1"/>
+          </w:rPr>
+          <w:t>https://cm.maxient.com/reportingform.php?UnivofMissouriSystem&amp;layout_id=38</w:t>
+        </w:r>
+      </w:hyperlink>
+    </w:p>
+    <w:p>
+      <w:pPr>
+        <w:pStyle w:val="NormalWeb"/>
+        <w:shd w:val="clear" w:color="auto" w:fill="FFFFFF"/>
+        <w:spacing w:before="0" w:beforeAutospacing="0" w:after="240" w:afterAutospacing="0"/>
+        <w:rPr>
+          <w:color w:val="000000" w:themeColor="text1"/>
+        </w:rPr>
+      </w:pPr>
+      <w:r>
+        <w:rPr>
+          <w:color w:val="000000" w:themeColor="text1"/>
+        </w:rPr>
+        <w:t>By taking the above measures, we are supporting your health and that of the whole Mizzou community. Thank you in advance for joining me and your peers in adhering to these safety measures.</w:t>
+      </w:r>
+    </w:p>
+    <w:p>
+      <w:pPr>
+        <w:pStyle w:val="NormalWeb"/>
+        <w:shd w:val="clear" w:color="auto" w:fill="FFFFFF"/>
+        <w:spacing w:before="0" w:beforeAutospacing="0" w:after="240" w:afterAutospacing="0"/>
+        <w:rPr>
+          <w:color w:val="000000" w:themeColor="text1"/>
+        </w:rPr>
+      </w:pPr>
+      <w:r>
+        <w:rPr>
+          <w:color w:val="000000" w:themeColor="text1"/>
+        </w:rPr>
+        <w:t>Last Updated July 30, 2020</w:t>
+      </w:r>
+    </w:p>
+    <w:p>
+      <w:pPr>
+        <w:pStyle w:val="Heading2"/>
+        <w:shd w:val="clear" w:color="auto" w:fill="FFFFFF"/>
+        <w:spacing w:before="0" w:beforeAutospacing="0" w:after="0" w:afterAutospacing="0"/>
+        <w:jc w:val="center"/>
+        <w:rPr>
+          <w:color w:val="000000" w:themeColor="text1"/>
+          <w:sz w:val="24"/>
+          <w:szCs w:val="24"/>
+        </w:rPr>
+      </w:pPr>
+      <w:r>
+        <w:rPr>
+          <w:color w:val="000000" w:themeColor="text1"/>
+          <w:sz w:val="24"/>
+          <w:szCs w:val="24"/>
+        </w:rPr>
+        <w:t>Mental Health</w:t>
+      </w:r>
+    </w:p>
+    <w:p>
+      <w:pPr>
+        <w:pStyle w:val="NormalWeb"/>
+        <w:shd w:val="clear" w:color="auto" w:fill="FFFFFF"/>
+        <w:spacing w:before="0" w:beforeAutospacing="0" w:after="0" w:afterAutospacing="0"/>
+        <w:rPr>
+          <w:color w:val="000000" w:themeColor="text1"/>
+        </w:rPr>
+      </w:pPr>
+      <w:r>
+        <w:rPr>
+          <w:color w:val="000000" w:themeColor="text1"/>
+        </w:rPr>
+        <w:t xml:space="preserve">The University of Missouri is committed to supporting student well-being through an integrated network of care, with a wide range of services to help students succeed. The MU Counseling Center offers professional mental health </w:t>
+      </w:r>
+      <w:proofErr w:type="gramStart"/>
+      <w:r>
+        <w:rPr>
+          <w:color w:val="000000" w:themeColor="text1"/>
+        </w:rPr>
+        <w:t>care, and</w:t>
+      </w:r>
+      <w:proofErr w:type="gramEnd"/>
+      <w:r>
+        <w:rPr>
+          <w:color w:val="000000" w:themeColor="text1"/>
+        </w:rPr>
+        <w:t xml:space="preserve"> can help you find the best approach to treatment based on your needs. Call to make an appointment at 573-882-6601. Any student in crisis may call or go to the MU Counseling Center between 8:00 – 5:00 M-F. After hours phone support is available at 573-882-6601.</w:t>
+      </w:r>
+    </w:p>
+    <w:p>
+      <w:pPr>
+        <w:pStyle w:val="NormalWeb"/>
+        <w:shd w:val="clear" w:color="auto" w:fill="FFFFFF"/>
+        <w:spacing w:before="0" w:beforeAutospacing="0" w:after="0" w:afterAutospacing="0"/>
+        <w:rPr>
+          <w:color w:val="000000" w:themeColor="text1"/>
+        </w:rPr>
+      </w:pPr>
+      <w:r>
+        <w:rPr>
+          <w:color w:val="000000" w:themeColor="text1"/>
+        </w:rPr>
+        <w:lastRenderedPageBreak/>
+        <w:t xml:space="preserve">Visit our website at https://wellbeing.missouri.edu to take an online mental health screening, find out about workshops and resources that can help you thrive, or learn how to support a friend. Download </w:t>
+      </w:r>
+      <w:proofErr w:type="spellStart"/>
+      <w:r>
+        <w:rPr>
+          <w:color w:val="000000" w:themeColor="text1"/>
+        </w:rPr>
+        <w:t>Sanvello</w:t>
+      </w:r>
+      <w:proofErr w:type="spellEnd"/>
+      <w:r>
+        <w:rPr>
+          <w:color w:val="000000" w:themeColor="text1"/>
+        </w:rPr>
+        <w:t xml:space="preserve">, a phone app that teaches skills and strategies to help you maintain good mental health. Log in with your Mizzou e-mail to unlock all the tools available through </w:t>
+      </w:r>
+      <w:proofErr w:type="spellStart"/>
+      <w:r>
+        <w:rPr>
+          <w:color w:val="000000" w:themeColor="text1"/>
+        </w:rPr>
+        <w:t>Sanvello</w:t>
+      </w:r>
+      <w:proofErr w:type="spellEnd"/>
+      <w:r>
+        <w:rPr>
+          <w:color w:val="000000" w:themeColor="text1"/>
+        </w:rPr>
+        <w:t xml:space="preserve"> at no cost to you.</w:t>
+      </w:r>
+    </w:p>
+    <w:p>
+      <w:pPr>
         <w:jc w:val="center"/>
         <w:rPr>
           <w:rFonts w:ascii="Times New Roman" w:hAnsi="Times New Roman" w:cs="Times New Roman"/>
@@ -1269,153 +1632,162 @@
           <w:bCs/>
         </w:rPr>
       </w:pPr>
-      <w:r>
+    </w:p>
+    <w:p>
+      <w:pPr>
+        <w:jc w:val="center"/>
         <w:rPr>
           <w:rFonts w:ascii="Times New Roman" w:hAnsi="Times New Roman" w:cs="Times New Roman"/>
           <w:b/>
           <w:bCs/>
         </w:rPr>
-        <w:lastRenderedPageBreak/>
-        <w:t>Academic Honesty</w:t>
-      </w:r>
-    </w:p>
-    <w:p>
-      <w:pPr>
-        <w:rPr>
-          <w:rFonts w:ascii="Times New Roman" w:hAnsi="Times New Roman" w:cs="Times New Roman"/>
-        </w:rPr>
-      </w:pPr>
-      <w:r>
-        <w:rPr>
-          <w:rFonts w:ascii="Times New Roman" w:hAnsi="Times New Roman" w:cs="Times New Roman"/>
-        </w:rPr>
-        <w:t xml:space="preserve">Academic integrity is fundamental to the activities and principles of a university. All members </w:t>
-      </w:r>
-    </w:p>
-    <w:p>
-      <w:pPr>
-        <w:rPr>
-          <w:rFonts w:ascii="Times New Roman" w:hAnsi="Times New Roman" w:cs="Times New Roman"/>
-        </w:rPr>
-      </w:pPr>
-      <w:r>
-        <w:rPr>
-          <w:rFonts w:ascii="Times New Roman" w:hAnsi="Times New Roman" w:cs="Times New Roman"/>
-        </w:rPr>
-        <w:t>of the academic community must be confident that each person's work has been responsibly and honorably acquired, developed, and presented. Any effort to gain an advantage not given to all students is dishonest whether or not the effort is successful. The academic community regards breaches of the academic integrity rules as extremely serious matters. Sanctions for such a breach may include academic sanctions from the instructor, including failing the course for any violation, to disciplinary sanctions ranging from probation to expulsion. When in doubt about plagiarism, paraphrasing, quoting, collaboration, or any other form of cheating, consult the course instructor.</w:t>
-      </w:r>
-    </w:p>
-    <w:p>
-      <w:pPr>
-        <w:rPr>
-          <w:rFonts w:ascii="Times New Roman" w:hAnsi="Times New Roman" w:cs="Times New Roman"/>
-        </w:rPr>
-      </w:pPr>
-    </w:p>
-    <w:p>
-      <w:pPr>
-        <w:jc w:val="center"/>
+      </w:pPr>
+      <w:r>
         <w:rPr>
           <w:rFonts w:ascii="Times New Roman" w:hAnsi="Times New Roman" w:cs="Times New Roman"/>
           <w:b/>
           <w:bCs/>
         </w:rPr>
-      </w:pPr>
-      <w:r>
+        <w:t>Academic Honesty</w:t>
+      </w:r>
+    </w:p>
+    <w:p>
+      <w:pPr>
+        <w:rPr>
+          <w:rFonts w:ascii="Times New Roman" w:hAnsi="Times New Roman" w:cs="Times New Roman"/>
+        </w:rPr>
+      </w:pPr>
+      <w:r>
+        <w:rPr>
+          <w:rFonts w:ascii="Times New Roman" w:hAnsi="Times New Roman" w:cs="Times New Roman"/>
+        </w:rPr>
+        <w:t xml:space="preserve">Academic integrity is fundamental to the activities and principles of a university. All members </w:t>
+      </w:r>
+    </w:p>
+    <w:p>
+      <w:pPr>
+        <w:rPr>
+          <w:rFonts w:ascii="Times New Roman" w:hAnsi="Times New Roman" w:cs="Times New Roman"/>
+        </w:rPr>
+      </w:pPr>
+      <w:r>
+        <w:rPr>
+          <w:rFonts w:ascii="Times New Roman" w:hAnsi="Times New Roman" w:cs="Times New Roman"/>
+        </w:rPr>
+        <w:t>of the academic community must be confident that each person's work has been responsibly and honorably acquired, developed, and presented. Any effort to gain an advantage not given to all students is dishonest whether or not the effort is successful. The academic community regards breaches of the academic integrity rules as extremely serious matters. Sanctions for such a breach may include academic sanctions from the instructor, including failing the course for any violation, to disciplinary sanctions ranging from probation to expulsion. When in doubt about plagiarism, paraphrasing, quoting, collaboration, or any other form of cheating, consult the course instructor.</w:t>
+      </w:r>
+    </w:p>
+    <w:p>
+      <w:pPr>
+        <w:rPr>
+          <w:rFonts w:ascii="Times New Roman" w:hAnsi="Times New Roman" w:cs="Times New Roman"/>
+        </w:rPr>
+      </w:pPr>
+    </w:p>
+    <w:p>
+      <w:pPr>
+        <w:jc w:val="center"/>
         <w:rPr>
           <w:rFonts w:ascii="Times New Roman" w:hAnsi="Times New Roman" w:cs="Times New Roman"/>
           <w:b/>
           <w:bCs/>
         </w:rPr>
-        <w:t>Intellectual Pluralism</w:t>
-      </w:r>
-    </w:p>
-    <w:p>
-      <w:pPr>
-        <w:rPr>
-          <w:rFonts w:ascii="Times New Roman" w:hAnsi="Times New Roman" w:cs="Times New Roman"/>
-        </w:rPr>
-      </w:pPr>
-      <w:r>
-        <w:rPr>
-          <w:rFonts w:ascii="Times New Roman" w:hAnsi="Times New Roman" w:cs="Times New Roman"/>
-        </w:rPr>
-        <w:t xml:space="preserve">The University community welcomes intellectual diversity and respects student rights. Students who have questions or concerns regarding the atmosphere in this class (including respect for diverse opinions) may contact the Departmental Chair or Divisional Director; the Director of the </w:t>
-      </w:r>
-    </w:p>
-    <w:p>
-      <w:pPr>
-        <w:rPr>
-          <w:rFonts w:ascii="Times New Roman" w:hAnsi="Times New Roman" w:cs="Times New Roman"/>
-        </w:rPr>
-      </w:pPr>
-      <w:r>
-        <w:rPr>
-          <w:rFonts w:ascii="Times New Roman" w:hAnsi="Times New Roman" w:cs="Times New Roman"/>
-        </w:rPr>
-        <w:t>Office of Students Rights and Responsibilities(http://osrr.missouri.edu/); or the MU Equity Office(http://equity.missouri.edu/), or by email at equity@missouri.edu. All students will have the opportunity to submit an anonymous evaluation of the instructor(s) at the end of the course.</w:t>
-      </w:r>
-    </w:p>
-    <w:p>
-      <w:pPr>
-        <w:rPr>
-          <w:rFonts w:ascii="Times New Roman" w:hAnsi="Times New Roman" w:cs="Times New Roman"/>
-        </w:rPr>
-      </w:pPr>
-    </w:p>
-    <w:p>
-      <w:pPr>
-        <w:jc w:val="center"/>
+      </w:pPr>
+      <w:r>
         <w:rPr>
           <w:rFonts w:ascii="Times New Roman" w:hAnsi="Times New Roman" w:cs="Times New Roman"/>
           <w:b/>
           <w:bCs/>
         </w:rPr>
-      </w:pPr>
-      <w:r>
+        <w:t>Intellectual Pluralism</w:t>
+      </w:r>
+    </w:p>
+    <w:p>
+      <w:pPr>
+        <w:rPr>
+          <w:rFonts w:ascii="Times New Roman" w:hAnsi="Times New Roman" w:cs="Times New Roman"/>
+        </w:rPr>
+      </w:pPr>
+      <w:r>
+        <w:rPr>
+          <w:rFonts w:ascii="Times New Roman" w:hAnsi="Times New Roman" w:cs="Times New Roman"/>
+        </w:rPr>
+        <w:t xml:space="preserve">The University community welcomes intellectual diversity and respects student rights. Students who have questions or concerns regarding the atmosphere in this class (including respect for diverse opinions) may contact the Departmental Chair or Divisional Director; the Director of the </w:t>
+      </w:r>
+    </w:p>
+    <w:p>
+      <w:pPr>
+        <w:rPr>
+          <w:rFonts w:ascii="Times New Roman" w:hAnsi="Times New Roman" w:cs="Times New Roman"/>
+        </w:rPr>
+      </w:pPr>
+      <w:r>
+        <w:rPr>
+          <w:rFonts w:ascii="Times New Roman" w:hAnsi="Times New Roman" w:cs="Times New Roman"/>
+        </w:rPr>
+        <w:t>Office of Students Rights and Responsibilities(http://osrr.missouri.edu/); or the MU Equity Office(http://equity.missouri.edu/), or by email at equity@missouri.edu. All students will have the opportunity to submit an anonymous evaluation of the instructor(s) at the end of the course.</w:t>
+      </w:r>
+    </w:p>
+    <w:p>
+      <w:pPr>
+        <w:rPr>
+          <w:rFonts w:ascii="Times New Roman" w:hAnsi="Times New Roman" w:cs="Times New Roman"/>
+        </w:rPr>
+      </w:pPr>
+    </w:p>
+    <w:p>
+      <w:pPr>
+        <w:jc w:val="center"/>
         <w:rPr>
           <w:rFonts w:ascii="Times New Roman" w:hAnsi="Times New Roman" w:cs="Times New Roman"/>
           <w:b/>
           <w:bCs/>
         </w:rPr>
-        <w:t>University of Missouri Notice of Nondiscrimination</w:t>
-      </w:r>
-    </w:p>
-    <w:p>
-      <w:pPr>
-        <w:rPr>
-          <w:rFonts w:ascii="Times New Roman" w:hAnsi="Times New Roman" w:cs="Times New Roman"/>
-        </w:rPr>
-      </w:pPr>
-      <w:r>
-        <w:rPr>
-          <w:rFonts w:ascii="Times New Roman" w:hAnsi="Times New Roman" w:cs="Times New Roman"/>
-        </w:rPr>
-        <w:t>The University of Missouri System is an Equal Opportunity/ Affirmative Action institution and is nondiscriminatory relative to race, religion, color, national origin, sex, sexual orientation, age, disability or status as a Vietnam-era veteran. Any person having inquiries concerning the University of Missouri's compliance with implementing Title VI of the Civil Rights Act of 1964, Title IX of the Education Amendments of 1972, Section 504 of the Rehabilitation Act of 1973, the Americans With Disabilities Act of 1990, or other civil rights laws should contact the Assistant Vice Chancellor, Human Resource Services, University of Missouri-Columbia, 130 Heinkel Building, Columbia, Mo. 65211, 573/882-4256, or the Assistant Secretary for Civil Rights, U.S. Department of Education.</w:t>
-      </w:r>
-    </w:p>
-    <w:p>
-      <w:pPr>
-        <w:rPr>
-          <w:rFonts w:ascii="Times New Roman" w:hAnsi="Times New Roman" w:cs="Times New Roman"/>
-        </w:rPr>
-      </w:pPr>
-    </w:p>
-    <w:p>
-      <w:pPr>
-        <w:jc w:val="center"/>
+      </w:pPr>
+      <w:r>
         <w:rPr>
           <w:rFonts w:ascii="Times New Roman" w:hAnsi="Times New Roman" w:cs="Times New Roman"/>
           <w:b/>
           <w:bCs/>
         </w:rPr>
-      </w:pPr>
-      <w:r>
+        <w:t>University of Missouri Notice of Nondiscrimination</w:t>
+      </w:r>
+    </w:p>
+    <w:p>
+      <w:pPr>
+        <w:rPr>
+          <w:rFonts w:ascii="Times New Roman" w:hAnsi="Times New Roman" w:cs="Times New Roman"/>
+        </w:rPr>
+      </w:pPr>
+      <w:r>
+        <w:rPr>
+          <w:rFonts w:ascii="Times New Roman" w:hAnsi="Times New Roman" w:cs="Times New Roman"/>
+        </w:rPr>
+        <w:t>The University of Missouri System is an Equal Opportunity/ Affirmative Action institution and is nondiscriminatory relative to race, religion, color, national origin, sex, sexual orientation, age, disability or status as a Vietnam-era veteran. Any person having inquiries concerning the University of Missouri's compliance with implementing Title VI of the Civil Rights Act of 1964, Title IX of the Education Amendments of 1972, Section 504 of the Rehabilitation Act of 1973, the Americans With Disabilities Act of 1990, or other civil rights laws should contact the Assistant Vice Chancellor, Human Resource Services, University of Missouri-Columbia, 130 Heinkel Building, Columbia, Mo. 65211, 573/882-4256, or the Assistant Secretary for Civil Rights, U.S. Department of Education.</w:t>
+      </w:r>
+    </w:p>
+    <w:p>
+      <w:pPr>
+        <w:rPr>
+          <w:rFonts w:ascii="Times New Roman" w:hAnsi="Times New Roman" w:cs="Times New Roman"/>
+        </w:rPr>
+      </w:pPr>
+    </w:p>
+    <w:p>
+      <w:pPr>
+        <w:jc w:val="center"/>
         <w:rPr>
           <w:rFonts w:ascii="Times New Roman" w:hAnsi="Times New Roman" w:cs="Times New Roman"/>
           <w:b/>
           <w:bCs/>
         </w:rPr>
+      </w:pPr>
+      <w:r>
+        <w:rPr>
+          <w:rFonts w:ascii="Times New Roman" w:hAnsi="Times New Roman" w:cs="Times New Roman"/>
+          <w:b/>
+          <w:bCs/>
+        </w:rPr>
         <w:t>Americans with Disabilities Act</w:t>
       </w:r>
     </w:p>
@@ -1507,6 +1879,7 @@
         <w:rPr>
           <w:rFonts w:ascii="Times New Roman" w:hAnsi="Times New Roman" w:cs="Times New Roman"/>
         </w:rPr>
+        <w:lastRenderedPageBreak/>
         <w:t>exams, captioning), please register with the Office of Disability Services (http://disabilityservices.missouri.edu), S5 Memorial Union, 882-4696, and then notify me of your eligibility for reasonable accommodations.</w:t>
       </w:r>
       <w:r>
@@ -6997,6 +7370,25 @@
     <w:name w:val="Normal"/>
     <w:qFormat/>
   </w:style>
+  <w:style w:type="paragraph" w:styleId="Heading2">
+    <w:name w:val="heading 2"/>
+    <w:basedOn w:val="Normal"/>
+    <w:link w:val="Heading2Char"/>
+    <w:uiPriority w:val="9"/>
+    <w:qFormat/>
+    <w:rsid w:val="008C1FA1"/>
+    <w:pPr>
+      <w:spacing w:before="100" w:beforeAutospacing="1" w:after="100" w:afterAutospacing="1"/>
+      <w:outlineLvl w:val="1"/>
+    </w:pPr>
+    <w:rPr>
+      <w:rFonts w:ascii="Times New Roman" w:eastAsia="Times New Roman" w:hAnsi="Times New Roman" w:cs="Times New Roman"/>
+      <w:b/>
+      <w:bCs/>
+      <w:sz w:val="36"/>
+      <w:szCs w:val="36"/>
+    </w:rPr>
+  </w:style>
   <w:style w:type="character" w:default="1" w:styleId="DefaultParagraphFont">
     <w:name w:val="Default Paragraph Font"/>
     <w:uiPriority w:val="1"/>
@@ -7121,6 +7513,45 @@
     <w:link w:val="Header"/>
     <w:uiPriority w:val="99"/>
     <w:rsid w:val="00142983"/>
+  </w:style>
+  <w:style w:type="character" w:customStyle="1" w:styleId="Heading2Char">
+    <w:name w:val="Heading 2 Char"/>
+    <w:basedOn w:val="DefaultParagraphFont"/>
+    <w:link w:val="Heading2"/>
+    <w:uiPriority w:val="9"/>
+    <w:rsid w:val="008C1FA1"/>
+    <w:rPr>
+      <w:rFonts w:ascii="Times New Roman" w:eastAsia="Times New Roman" w:hAnsi="Times New Roman" w:cs="Times New Roman"/>
+      <w:b/>
+      <w:bCs/>
+      <w:sz w:val="36"/>
+      <w:szCs w:val="36"/>
+    </w:rPr>
+  </w:style>
+  <w:style w:type="paragraph" w:styleId="NormalWeb">
+    <w:name w:val="Normal (Web)"/>
+    <w:basedOn w:val="Normal"/>
+    <w:uiPriority w:val="99"/>
+    <w:semiHidden/>
+    <w:unhideWhenUsed/>
+    <w:rsid w:val="008C1FA1"/>
+    <w:pPr>
+      <w:spacing w:before="100" w:beforeAutospacing="1" w:after="100" w:afterAutospacing="1"/>
+    </w:pPr>
+    <w:rPr>
+      <w:rFonts w:ascii="Times New Roman" w:eastAsia="Times New Roman" w:hAnsi="Times New Roman" w:cs="Times New Roman"/>
+    </w:rPr>
+  </w:style>
+  <w:style w:type="character" w:styleId="Strong">
+    <w:name w:val="Strong"/>
+    <w:basedOn w:val="DefaultParagraphFont"/>
+    <w:uiPriority w:val="22"/>
+    <w:qFormat/>
+    <w:rsid w:val="008C1FA1"/>
+    <w:rPr>
+      <w:b/>
+      <w:bCs/>
+    </w:rPr>
   </w:style>
 </w:styles>
 </file>

</xml_diff>